<commit_message>
Used R Markdown to create a document containing a heading.
</commit_message>
<xml_diff>
--- a/datasciencecoursera.docx
+++ b/datasciencecoursera.docx
@@ -7,7 +7,13 @@
         <w:pStyle w:val="Title"/>
       </w:pPr>
       <w:r>
-        <w:t xml:space="preserve">Untitled</w:t>
+        <w:t xml:space="preserve">Coursera</w:t>
+      </w:r>
+      <w:r>
+        <w:t xml:space="preserve"> </w:t>
+      </w:r>
+      <w:r>
+        <w:t xml:space="preserve">Assignment</w:t>
       </w:r>
     </w:p>
     <w:p>
@@ -16,6 +22,12 @@
       </w:pPr>
       <w:r>
         <w:t xml:space="preserve">Muskaan</w:t>
+      </w:r>
+      <w:r>
+        <w:t xml:space="preserve"> </w:t>
+      </w:r>
+      <w:r>
+        <w:t xml:space="preserve">Dudeja</w:t>
       </w:r>
     </w:p>
     <w:p>
@@ -144,7 +156,7 @@
     </w:lvl>
   </w:abstractNum>
   <w:abstractNum w:abstractNumId="990">
-    <w:nsid w:val="3070689c"/>
+    <w:nsid w:val="bd33489a"/>
     <w:multiLevelType w:val="multilevel"/>
     <w:lvl w:ilvl="0">
       <w:numFmt w:val="bullet"/>

</xml_diff>